<commit_message>
1) Refazendo mecanismo de seguranca para acesso aas classes de dominio 2) Permitindo compartilhar links entre servicos do sistema 3) Refazendo a pesquisa centralizada para buscar links (ou outras entidades) de outros servicos mas que foram compartilhados 4) Refatorado o componente visual jstree para abrangencias territoriais (e tambem algumas rotinas dos controlers que usam este componente)
</commit_message>
<xml_diff>
--- a/src/groovy/org/apoiasuas/formulario/template/Identidade-Template.docx
+++ b/src/groovy/org/apoiasuas/formulario/template/Identidade-Template.docx
@@ -477,24 +477,10 @@
           <w:p>
             <w:pPr>
               <w:pStyle w:val="conteudocelula"/>
-              <w:rPr>
-                <w:caps/>
-              </w:rPr>
-            </w:pPr>
-            <w:r>
-              <w:rPr>
-                <w:caps/>
-              </w:rPr>
-              <w:t xml:space="preserve">AV. AUGUSTO DE LIMA, 1833 - BARRO PRETO - </w:t>
-            </w:r>
-            <w:proofErr w:type="gramStart"/>
-            <w:r>
-              <w:rPr>
-                <w:caps/>
-              </w:rPr>
-              <w:t>BH</w:t>
-            </w:r>
-            <w:proofErr w:type="gramEnd"/>
+            </w:pPr>
+            <w:r>
+              <w:t>(conforme agendamento)</w:t>
+            </w:r>
           </w:p>
         </w:tc>
       </w:tr>
@@ -623,29 +609,15 @@
                 <w:caps/>
               </w:rPr>
             </w:pPr>
-            <w:r>
-              <w:fldChar w:fldCharType="begin"/>
-            </w:r>
-            <w:r>
-              <w:instrText xml:space="preserve"> MergeField $!Cidadao.nome_completo \* MERGEFORMAT </w:instrText>
-            </w:r>
-            <w:r>
-              <w:fldChar w:fldCharType="separate"/>
-            </w:r>
-            <w:r>
-              <w:rPr>
-                <w:caps/>
-                <w:noProof/>
-              </w:rPr>
-              <w:t>$!Cidadao.nome_completo</w:t>
-            </w:r>
-            <w:r>
-              <w:rPr>
-                <w:caps/>
-                <w:noProof/>
-              </w:rPr>
-              <w:fldChar w:fldCharType="end"/>
-            </w:r>
+            <w:fldSimple w:instr=" MergeField $!Cidadao.nome_completo \* MERGEFORMAT ">
+              <w:r>
+                <w:rPr>
+                  <w:caps/>
+                  <w:noProof/>
+                </w:rPr>
+                <w:t>$!Cidadao.nome_completo</w:t>
+              </w:r>
+            </w:fldSimple>
           </w:p>
         </w:tc>
       </w:tr>
@@ -740,29 +712,15 @@
                 <w:caps/>
               </w:rPr>
             </w:pPr>
-            <w:r>
-              <w:fldChar w:fldCharType="begin"/>
-            </w:r>
-            <w:r>
-              <w:instrText xml:space="preserve"> MergeField $!Cidadao.nome_mae \* MERGEFORMAT </w:instrText>
-            </w:r>
-            <w:r>
-              <w:fldChar w:fldCharType="separate"/>
-            </w:r>
-            <w:r>
-              <w:rPr>
-                <w:caps/>
-                <w:noProof/>
-              </w:rPr>
-              <w:t>$!Cidadao.nome_mae</w:t>
-            </w:r>
-            <w:r>
-              <w:rPr>
-                <w:caps/>
-                <w:noProof/>
-              </w:rPr>
-              <w:fldChar w:fldCharType="end"/>
-            </w:r>
+            <w:fldSimple w:instr=" MergeField $!Cidadao.nome_mae \* MERGEFORMAT ">
+              <w:r>
+                <w:rPr>
+                  <w:caps/>
+                  <w:noProof/>
+                </w:rPr>
+                <w:t>$!Cidadao.nome_mae</w:t>
+              </w:r>
+            </w:fldSimple>
           </w:p>
         </w:tc>
         <w:tc>
@@ -787,29 +745,15 @@
                 <w:caps/>
               </w:rPr>
             </w:pPr>
-            <w:r>
-              <w:fldChar w:fldCharType="begin"/>
-            </w:r>
-            <w:r>
-              <w:instrText xml:space="preserve"> MergeField $!Cidadao.nome_pai \* MERGEFORMAT </w:instrText>
-            </w:r>
-            <w:r>
-              <w:fldChar w:fldCharType="separate"/>
-            </w:r>
-            <w:r>
-              <w:rPr>
-                <w:caps/>
-                <w:noProof/>
-              </w:rPr>
-              <w:t>$!Cidadao.nome_pai</w:t>
-            </w:r>
-            <w:r>
-              <w:rPr>
-                <w:caps/>
-                <w:noProof/>
-              </w:rPr>
-              <w:fldChar w:fldCharType="end"/>
-            </w:r>
+            <w:fldSimple w:instr=" MergeField $!Cidadao.nome_pai \* MERGEFORMAT ">
+              <w:r>
+                <w:rPr>
+                  <w:caps/>
+                  <w:noProof/>
+                </w:rPr>
+                <w:t>$!Cidadao.nome_pai</w:t>
+              </w:r>
+            </w:fldSimple>
           </w:p>
         </w:tc>
       </w:tr>
@@ -961,29 +905,15 @@
                 <w:caps/>
               </w:rPr>
             </w:pPr>
-            <w:r>
-              <w:fldChar w:fldCharType="begin"/>
-            </w:r>
-            <w:r>
-              <w:instrText xml:space="preserve"> MergeField $!Cidadao.data_nascimento \* MERGEFORMAT </w:instrText>
-            </w:r>
-            <w:r>
-              <w:fldChar w:fldCharType="separate"/>
-            </w:r>
-            <w:r>
-              <w:rPr>
-                <w:caps/>
-                <w:noProof/>
-              </w:rPr>
-              <w:t>$!Cidadao.data_nascimento</w:t>
-            </w:r>
-            <w:r>
-              <w:rPr>
-                <w:caps/>
-                <w:noProof/>
-              </w:rPr>
-              <w:fldChar w:fldCharType="end"/>
-            </w:r>
+            <w:fldSimple w:instr=" MergeField $!Cidadao.data_nascimento \* MERGEFORMAT ">
+              <w:r>
+                <w:rPr>
+                  <w:caps/>
+                  <w:noProof/>
+                </w:rPr>
+                <w:t>$!Cidadao.data_nascimento</w:t>
+              </w:r>
+            </w:fldSimple>
           </w:p>
         </w:tc>
         <w:tc>
@@ -1008,29 +938,15 @@
                 <w:caps/>
               </w:rPr>
             </w:pPr>
-            <w:r>
-              <w:fldChar w:fldCharType="begin"/>
-            </w:r>
-            <w:r>
-              <w:instrText xml:space="preserve"> MergeField $!Cidadao.naturalidade \* MERGEFORMAT </w:instrText>
-            </w:r>
-            <w:r>
-              <w:fldChar w:fldCharType="separate"/>
-            </w:r>
-            <w:r>
-              <w:rPr>
-                <w:caps/>
-                <w:noProof/>
-              </w:rPr>
-              <w:t>$!Cidadao.naturalidade</w:t>
-            </w:r>
-            <w:r>
-              <w:rPr>
-                <w:caps/>
-                <w:noProof/>
-              </w:rPr>
-              <w:fldChar w:fldCharType="end"/>
-            </w:r>
+            <w:fldSimple w:instr=" MergeField $!Cidadao.naturalidade \* MERGEFORMAT ">
+              <w:r>
+                <w:rPr>
+                  <w:caps/>
+                  <w:noProof/>
+                </w:rPr>
+                <w:t>$!Cidadao.naturalidade</w:t>
+              </w:r>
+            </w:fldSimple>
           </w:p>
         </w:tc>
         <w:tc>
@@ -1054,29 +970,15 @@
                 <w:caps/>
               </w:rPr>
             </w:pPr>
-            <w:r>
-              <w:fldChar w:fldCharType="begin"/>
-            </w:r>
-            <w:r>
-              <w:instrText xml:space="preserve"> MergeField $!Cidadao.UF_naturalidade \* MERGEFORMAT </w:instrText>
-            </w:r>
-            <w:r>
-              <w:fldChar w:fldCharType="separate"/>
-            </w:r>
-            <w:r>
-              <w:rPr>
-                <w:caps/>
-                <w:noProof/>
-              </w:rPr>
-              <w:t>$!Cidadao.UF_naturalidade</w:t>
-            </w:r>
-            <w:r>
-              <w:rPr>
-                <w:caps/>
-                <w:noProof/>
-              </w:rPr>
-              <w:fldChar w:fldCharType="end"/>
-            </w:r>
+            <w:fldSimple w:instr=" MergeField $!Cidadao.UF_naturalidade \* MERGEFORMAT ">
+              <w:r>
+                <w:rPr>
+                  <w:caps/>
+                  <w:noProof/>
+                </w:rPr>
+                <w:t>$!Cidadao.UF_naturalidade</w:t>
+              </w:r>
+            </w:fldSimple>
           </w:p>
         </w:tc>
         <w:tc>
@@ -1101,32 +1003,15 @@
                 <w:caps/>
               </w:rPr>
             </w:pPr>
-            <w:r>
-              <w:fldChar w:fldCharType="begin"/>
-            </w:r>
-            <w:r>
-              <w:instrText xml:space="preserve"> MergeField $!Ci</w:instrText>
-            </w:r>
-            <w:r>
-              <w:instrText xml:space="preserve">dadao.identidade \* MERGEFORMAT </w:instrText>
-            </w:r>
-            <w:r>
-              <w:fldChar w:fldCharType="separate"/>
-            </w:r>
-            <w:r>
-              <w:rPr>
-                <w:caps/>
-                <w:noProof/>
-              </w:rPr>
-              <w:t>$!Cidadao.identidade</w:t>
-            </w:r>
-            <w:r>
-              <w:rPr>
-                <w:caps/>
-                <w:noProof/>
-              </w:rPr>
-              <w:fldChar w:fldCharType="end"/>
-            </w:r>
+            <w:fldSimple w:instr=" MergeField $!Cidadao.identidade \* MERGEFORMAT ">
+              <w:r>
+                <w:rPr>
+                  <w:caps/>
+                  <w:noProof/>
+                </w:rPr>
+                <w:t>$!Cidadao.identidade</w:t>
+              </w:r>
+            </w:fldSimple>
           </w:p>
         </w:tc>
       </w:tr>
@@ -1250,58 +1135,30 @@
                 <w:caps/>
               </w:rPr>
             </w:pPr>
-            <w:r>
-              <w:fldChar w:fldCharType="begin"/>
-            </w:r>
-            <w:r>
-              <w:instrText xml:space="preserve"> MergeField $!Endereco.tipo_logradouro \* MERGEFORMAT </w:instrText>
-            </w:r>
-            <w:r>
-              <w:fldChar w:fldCharType="separate"/>
-            </w:r>
-            <w:r>
-              <w:rPr>
-                <w:caps/>
-                <w:noProof/>
-              </w:rPr>
-              <w:t>$!Endereco.tipo_logradouro</w:t>
-            </w:r>
-            <w:r>
-              <w:rPr>
-                <w:caps/>
-                <w:noProof/>
-              </w:rPr>
-              <w:fldChar w:fldCharType="end"/>
-            </w:r>
+            <w:fldSimple w:instr=" MergeField $!Endereco.tipo_logradouro \* MERGEFORMAT ">
+              <w:r>
+                <w:rPr>
+                  <w:caps/>
+                  <w:noProof/>
+                </w:rPr>
+                <w:t>$!Endereco.tipo_logradouro</w:t>
+              </w:r>
+            </w:fldSimple>
             <w:r>
               <w:rPr>
                 <w:caps/>
               </w:rPr>
               <w:t xml:space="preserve"> </w:t>
             </w:r>
-            <w:r>
-              <w:fldChar w:fldCharType="begin"/>
-            </w:r>
-            <w:r>
-              <w:instrText xml:space="preserve"> MergeField $!Endereco.nome_logradouro \* MERGEFORMAT </w:instrText>
-            </w:r>
-            <w:r>
-              <w:fldChar w:fldCharType="separate"/>
-            </w:r>
-            <w:r>
-              <w:rPr>
-                <w:caps/>
-                <w:noProof/>
-              </w:rPr>
-              <w:t>$!Endereco.nome_logradouro</w:t>
-            </w:r>
-            <w:r>
-              <w:rPr>
-                <w:caps/>
-                <w:noProof/>
-              </w:rPr>
-              <w:fldChar w:fldCharType="end"/>
-            </w:r>
+            <w:fldSimple w:instr=" MergeField $!Endereco.nome_logradouro \* MERGEFORMAT ">
+              <w:r>
+                <w:rPr>
+                  <w:caps/>
+                  <w:noProof/>
+                </w:rPr>
+                <w:t>$!Endereco.nome_logradouro</w:t>
+              </w:r>
+            </w:fldSimple>
           </w:p>
         </w:tc>
         <w:tc>
@@ -1325,29 +1182,15 @@
                 <w:caps/>
               </w:rPr>
             </w:pPr>
-            <w:r>
-              <w:fldChar w:fldCharType="begin"/>
-            </w:r>
-            <w:r>
-              <w:instrText xml:space="preserve"> MergeField $!Endereco.numero \* MERGEFORMAT </w:instrText>
-            </w:r>
-            <w:r>
-              <w:fldChar w:fldCharType="separate"/>
-            </w:r>
-            <w:r>
-              <w:rPr>
-                <w:caps/>
-                <w:noProof/>
-              </w:rPr>
-              <w:t>$!Endereco.numero</w:t>
-            </w:r>
-            <w:r>
-              <w:rPr>
-                <w:caps/>
-                <w:noProof/>
-              </w:rPr>
-              <w:fldChar w:fldCharType="end"/>
-            </w:r>
+            <w:fldSimple w:instr=" MergeField $!Endereco.numero \* MERGEFORMAT ">
+              <w:r>
+                <w:rPr>
+                  <w:caps/>
+                  <w:noProof/>
+                </w:rPr>
+                <w:t>$!Endereco.numero</w:t>
+              </w:r>
+            </w:fldSimple>
           </w:p>
         </w:tc>
         <w:tc>
@@ -1372,29 +1215,15 @@
                 <w:caps/>
               </w:rPr>
             </w:pPr>
-            <w:r>
-              <w:fldChar w:fldCharType="begin"/>
-            </w:r>
-            <w:r>
-              <w:instrText xml:space="preserve"> MergeField $!Endereco.complemento \* MERGEFORMAT </w:instrText>
-            </w:r>
-            <w:r>
-              <w:fldChar w:fldCharType="separate"/>
-            </w:r>
-            <w:r>
-              <w:rPr>
-                <w:caps/>
-                <w:noProof/>
-              </w:rPr>
-              <w:t>$!Endereco.complemento</w:t>
-            </w:r>
-            <w:r>
-              <w:rPr>
-                <w:caps/>
-                <w:noProof/>
-              </w:rPr>
-              <w:fldChar w:fldCharType="end"/>
-            </w:r>
+            <w:fldSimple w:instr=" MergeField $!Endereco.complemento \* MERGEFORMAT ">
+              <w:r>
+                <w:rPr>
+                  <w:caps/>
+                  <w:noProof/>
+                </w:rPr>
+                <w:t>$!Endereco.complemento</w:t>
+              </w:r>
+            </w:fldSimple>
           </w:p>
         </w:tc>
       </w:tr>
@@ -1518,29 +1347,15 @@
                 <w:caps/>
               </w:rPr>
             </w:pPr>
-            <w:r>
-              <w:fldChar w:fldCharType="begin"/>
-            </w:r>
-            <w:r>
-              <w:instrText xml:space="preserve"> MergeField $!Endereco.bairro \* MERGEFORMAT </w:instrText>
-            </w:r>
-            <w:r>
-              <w:fldChar w:fldCharType="separate"/>
-            </w:r>
-            <w:r>
-              <w:rPr>
-                <w:caps/>
-                <w:noProof/>
-              </w:rPr>
-              <w:t>$!Endereco.bairro</w:t>
-            </w:r>
-            <w:r>
-              <w:rPr>
-                <w:caps/>
-                <w:noProof/>
-              </w:rPr>
-              <w:fldChar w:fldCharType="end"/>
-            </w:r>
+            <w:fldSimple w:instr=" MergeField $!Endereco.bairro \* MERGEFORMAT ">
+              <w:r>
+                <w:rPr>
+                  <w:caps/>
+                  <w:noProof/>
+                </w:rPr>
+                <w:t>$!Endereco.bairro</w:t>
+              </w:r>
+            </w:fldSimple>
           </w:p>
         </w:tc>
         <w:tc>
@@ -1564,29 +1379,15 @@
                 <w:caps/>
               </w:rPr>
             </w:pPr>
-            <w:r>
-              <w:fldChar w:fldCharType="begin"/>
-            </w:r>
-            <w:r>
-              <w:instrText xml:space="preserve"> MergeField $!Endereco.CEP \* MERGEFORMAT </w:instrText>
-            </w:r>
-            <w:r>
-              <w:fldChar w:fldCharType="separate"/>
-            </w:r>
-            <w:r>
-              <w:rPr>
-                <w:caps/>
-                <w:noProof/>
-              </w:rPr>
-              <w:t>$!Endereco.CEP</w:t>
-            </w:r>
-            <w:r>
-              <w:rPr>
-                <w:caps/>
-                <w:noProof/>
-              </w:rPr>
-              <w:fldChar w:fldCharType="end"/>
-            </w:r>
+            <w:fldSimple w:instr=" MergeField $!Endereco.CEP \* MERGEFORMAT ">
+              <w:r>
+                <w:rPr>
+                  <w:caps/>
+                  <w:noProof/>
+                </w:rPr>
+                <w:t>$!Endereco.CEP</w:t>
+              </w:r>
+            </w:fldSimple>
           </w:p>
         </w:tc>
         <w:tc>
@@ -1611,29 +1412,15 @@
                 <w:caps/>
               </w:rPr>
             </w:pPr>
-            <w:r>
-              <w:fldChar w:fldCharType="begin"/>
-            </w:r>
-            <w:r>
-              <w:instrText xml:space="preserve"> MERGEFIELD  $!Avulso.nome_equipamento  \* MERGEFORMAT </w:instrText>
-            </w:r>
-            <w:r>
-              <w:fldChar w:fldCharType="separate"/>
-            </w:r>
-            <w:r>
-              <w:rPr>
-                <w:caps/>
-                <w:noProof/>
-              </w:rPr>
-              <w:t>«$!AVULSO.NOME_EQUIPAMENTO»</w:t>
-            </w:r>
-            <w:r>
-              <w:rPr>
-                <w:caps/>
-                <w:noProof/>
-              </w:rPr>
-              <w:fldChar w:fldCharType="end"/>
-            </w:r>
+            <w:fldSimple w:instr=" MERGEFIELD  $!Avulso.nome_equipamento  \* MERGEFORMAT ">
+              <w:r>
+                <w:rPr>
+                  <w:caps/>
+                  <w:noProof/>
+                </w:rPr>
+                <w:t>«$!AVULSO.NOME_EQUIPAMENTO»</w:t>
+              </w:r>
+            </w:fldSimple>
           </w:p>
         </w:tc>
       </w:tr>
@@ -1756,29 +1543,15 @@
                 <w:caps/>
               </w:rPr>
             </w:pPr>
-            <w:r>
-              <w:fldChar w:fldCharType="begin"/>
-            </w:r>
-            <w:r>
-              <w:instrText xml:space="preserve"> MergeField $!Cidadao.identidade \* MERGEFORMAT </w:instrText>
-            </w:r>
-            <w:r>
-              <w:fldChar w:fldCharType="separate"/>
-            </w:r>
-            <w:r>
-              <w:rPr>
-                <w:caps/>
-                <w:noProof/>
-              </w:rPr>
-              <w:t>$!Cidadao.identidade</w:t>
-            </w:r>
-            <w:r>
-              <w:rPr>
-                <w:caps/>
-                <w:noProof/>
-              </w:rPr>
-              <w:fldChar w:fldCharType="end"/>
-            </w:r>
+            <w:fldSimple w:instr=" MergeField $!Cidadao.identidade \* MERGEFORMAT ">
+              <w:r>
+                <w:rPr>
+                  <w:caps/>
+                  <w:noProof/>
+                </w:rPr>
+                <w:t>$!Cidadao.identidade</w:t>
+              </w:r>
+            </w:fldSimple>
           </w:p>
         </w:tc>
       </w:tr>
@@ -1965,262 +1738,234 @@
                 <w:caps/>
               </w:rPr>
             </w:pPr>
-            <w:r>
-              <w:fldChar w:fldCharType="begin"/>
-            </w:r>
-            <w:r>
-              <w:instrText xml:space="preserve"> MERGEFIELD  $!Avulso.data_preenchimento  \* MERGEFORMAT </w:instrText>
-            </w:r>
-            <w:r>
-              <w:fldChar w:fldCharType="separate"/>
-            </w:r>
-            <w:r>
-              <w:rPr>
-                <w:noProof/>
-              </w:rPr>
-              <w:t>«$!Avulso.data_preenchimento»</w:t>
-            </w:r>
-            <w:r>
-              <w:rPr>
-                <w:noProof/>
-              </w:rPr>
-              <w:fldChar w:fldCharType="end"/>
-            </w:r>
-          </w:p>
-        </w:tc>
-      </w:tr>
-      <w:tr>
-        <w:trPr>
-          <w:trHeight w:val="162"/>
-        </w:trPr>
-        <w:tc>
-          <w:tcPr>
-            <w:tcW w:w="9650" w:type="dxa"/>
-            <w:gridSpan w:val="7"/>
-            <w:tcBorders>
-              <w:top w:val="single" w:sz="4" w:space="0" w:color="auto"/>
-              <w:left w:val="single" w:sz="8" w:space="0" w:color="auto"/>
-              <w:bottom w:val="nil"/>
-              <w:right w:val="single" w:sz="8" w:space="0" w:color="000000"/>
-            </w:tcBorders>
-            <w:shd w:val="clear" w:color="auto" w:fill="auto"/>
-            <w:noWrap/>
-            <w:vAlign w:val="center"/>
-            <w:hideMark/>
-          </w:tcPr>
-          <w:p>
-            <w:pPr>
-              <w:pStyle w:val="titulocelula"/>
-              <w:rPr>
-                <w:caps/>
-              </w:rPr>
-            </w:pPr>
-            <w:r>
-              <w:rPr>
-                <w:caps/>
-              </w:rPr>
-              <w:t>REGIONAL / CRAS</w:t>
-            </w:r>
-          </w:p>
-        </w:tc>
-      </w:tr>
-      <w:tr>
-        <w:trPr>
-          <w:trHeight w:hRule="exact" w:val="204"/>
-        </w:trPr>
-        <w:tc>
-          <w:tcPr>
-            <w:tcW w:w="9650" w:type="dxa"/>
-            <w:gridSpan w:val="7"/>
-            <w:tcBorders>
-              <w:top w:val="nil"/>
-              <w:left w:val="single" w:sz="8" w:space="0" w:color="auto"/>
-              <w:bottom w:val="single" w:sz="4" w:space="0" w:color="auto"/>
-              <w:right w:val="single" w:sz="8" w:space="0" w:color="000000"/>
-            </w:tcBorders>
-            <w:shd w:val="clear" w:color="auto" w:fill="auto"/>
-            <w:noWrap/>
-            <w:vAlign w:val="center"/>
-            <w:hideMark/>
-          </w:tcPr>
-          <w:p>
-            <w:pPr>
-              <w:pStyle w:val="conteudocelula"/>
-              <w:rPr>
-                <w:caps/>
-                <w:u w:val="single"/>
-              </w:rPr>
-            </w:pPr>
-            <w:r>
-              <w:fldChar w:fldCharType="begin"/>
-            </w:r>
-            <w:r>
-              <w:instrText xml:space="preserve"> MERGEFIELD  $!Avulso.nome_equipamento  \* MERGEFORMAT </w:instrText>
-            </w:r>
-            <w:r>
-              <w:fldChar w:fldCharType="separate"/>
-            </w:r>
-            <w:r>
-              <w:rPr>
-                <w:caps/>
-                <w:noProof/>
-              </w:rPr>
-              <w:t>«$!AVULSO.NOME_EQUIPAMENTO»</w:t>
-            </w:r>
-            <w:r>
-              <w:rPr>
-                <w:caps/>
-                <w:noProof/>
-              </w:rPr>
-              <w:fldChar w:fldCharType="end"/>
-            </w:r>
-          </w:p>
-        </w:tc>
-      </w:tr>
-      <w:tr>
-        <w:trPr>
-          <w:trHeight w:val="162"/>
-        </w:trPr>
-        <w:tc>
-          <w:tcPr>
-            <w:tcW w:w="7484" w:type="dxa"/>
-            <w:gridSpan w:val="6"/>
-            <w:tcBorders>
-              <w:top w:val="single" w:sz="4" w:space="0" w:color="auto"/>
-              <w:left w:val="single" w:sz="8" w:space="0" w:color="auto"/>
-              <w:bottom w:val="nil"/>
-              <w:right w:val="single" w:sz="4" w:space="0" w:color="000000"/>
-            </w:tcBorders>
-            <w:shd w:val="clear" w:color="auto" w:fill="auto"/>
-            <w:noWrap/>
-            <w:vAlign w:val="center"/>
-            <w:hideMark/>
-          </w:tcPr>
-          <w:p>
-            <w:pPr>
-              <w:pStyle w:val="titulocelula"/>
-              <w:rPr>
-                <w:caps/>
-              </w:rPr>
-            </w:pPr>
-            <w:r>
-              <w:rPr>
-                <w:caps/>
-              </w:rPr>
-              <w:t>NOME E ASSINATURA DO TÉCNICO RESPONSÁVEL</w:t>
-            </w:r>
-          </w:p>
-        </w:tc>
-        <w:tc>
-          <w:tcPr>
-            <w:tcW w:w="2166" w:type="dxa"/>
-            <w:tcBorders>
-              <w:top w:val="nil"/>
-              <w:left w:val="nil"/>
-              <w:bottom w:val="nil"/>
-              <w:right w:val="single" w:sz="8" w:space="0" w:color="auto"/>
-            </w:tcBorders>
-            <w:shd w:val="clear" w:color="auto" w:fill="auto"/>
-            <w:noWrap/>
-            <w:vAlign w:val="center"/>
-            <w:hideMark/>
-          </w:tcPr>
-          <w:p>
-            <w:pPr>
-              <w:pStyle w:val="titulocelula"/>
-              <w:rPr>
-                <w:caps/>
-              </w:rPr>
-            </w:pPr>
-            <w:r>
-              <w:rPr>
-                <w:caps/>
-              </w:rPr>
-              <w:t>DOCUMENTO DE IDENTIFICAÇÃO</w:t>
-            </w:r>
-          </w:p>
-        </w:tc>
-      </w:tr>
-      <w:tr>
-        <w:trPr>
-          <w:trHeight w:hRule="exact" w:val="204"/>
-        </w:trPr>
-        <w:tc>
-          <w:tcPr>
-            <w:tcW w:w="7484" w:type="dxa"/>
-            <w:gridSpan w:val="6"/>
-            <w:tcBorders>
-              <w:top w:val="nil"/>
-              <w:left w:val="single" w:sz="8" w:space="0" w:color="auto"/>
-              <w:bottom w:val="single" w:sz="4" w:space="0" w:color="auto"/>
-              <w:right w:val="single" w:sz="4" w:space="0" w:color="000000"/>
-            </w:tcBorders>
-            <w:shd w:val="clear" w:color="auto" w:fill="auto"/>
-            <w:noWrap/>
-            <w:vAlign w:val="center"/>
-            <w:hideMark/>
-          </w:tcPr>
-          <w:p>
-            <w:pPr>
-              <w:pStyle w:val="conteudocelula"/>
-              <w:rPr>
-                <w:caps/>
-              </w:rPr>
-            </w:pPr>
-            <w:r>
-              <w:fldChar w:fldCharType="begin"/>
-            </w:r>
-            <w:r>
-              <w:instrText xml:space="preserve"> MERGEFIELD  $!Avulso.responsavel_preenchimento  \* MERGEFORMAT </w:instrText>
-            </w:r>
-            <w:r>
-              <w:fldChar w:fldCharType="separate"/>
-            </w:r>
-            <w:r>
-              <w:rPr>
-                <w:caps/>
-                <w:noProof/>
-              </w:rPr>
-              <w:t>«$!Avulso.responsavel_preenchimento»</w:t>
-            </w:r>
-            <w:r>
-              <w:rPr>
-                <w:caps/>
-                <w:noProof/>
-              </w:rPr>
-              <w:fldChar w:fldCharType="end"/>
-            </w:r>
-          </w:p>
-        </w:tc>
-        <w:tc>
-          <w:tcPr>
-            <w:tcW w:w="2166" w:type="dxa"/>
-            <w:tcBorders>
-              <w:top w:val="nil"/>
-              <w:left w:val="nil"/>
-              <w:bottom w:val="single" w:sz="4" w:space="0" w:color="auto"/>
-              <w:right w:val="single" w:sz="8" w:space="0" w:color="auto"/>
-            </w:tcBorders>
-            <w:shd w:val="clear" w:color="auto" w:fill="auto"/>
-            <w:noWrap/>
-            <w:vAlign w:val="center"/>
-            <w:hideMark/>
-          </w:tcPr>
-          <w:p>
-            <w:pPr>
-              <w:pStyle w:val="conteudocelula"/>
-              <w:rPr>
-                <w:caps/>
-              </w:rPr>
-            </w:pPr>
-            <w:fldSimple w:instr=" MERGEFIELD  $!Avulso.matricula  \* MERGEFORMAT ">
+            <w:fldSimple w:instr=" MERGEFIELD  $!Avulso.data_preenchimento  \* MERGEFORMAT ">
               <w:r>
                 <w:rPr>
                   <w:noProof/>
                 </w:rPr>
-                <w:t>«$!Avulso.matricula»</w:t>
+                <w:t>«$!Avulso.data_preenchimento»</w:t>
               </w:r>
             </w:fldSimple>
+          </w:p>
+        </w:tc>
+      </w:tr>
+      <w:tr>
+        <w:trPr>
+          <w:trHeight w:val="162"/>
+        </w:trPr>
+        <w:tc>
+          <w:tcPr>
+            <w:tcW w:w="9650" w:type="dxa"/>
+            <w:gridSpan w:val="7"/>
+            <w:tcBorders>
+              <w:top w:val="single" w:sz="4" w:space="0" w:color="auto"/>
+              <w:left w:val="single" w:sz="8" w:space="0" w:color="auto"/>
+              <w:bottom w:val="nil"/>
+              <w:right w:val="single" w:sz="8" w:space="0" w:color="000000"/>
+            </w:tcBorders>
+            <w:shd w:val="clear" w:color="auto" w:fill="auto"/>
+            <w:noWrap/>
+            <w:vAlign w:val="center"/>
+            <w:hideMark/>
+          </w:tcPr>
+          <w:p>
+            <w:pPr>
+              <w:pStyle w:val="titulocelula"/>
+              <w:rPr>
+                <w:caps/>
+              </w:rPr>
+            </w:pPr>
+            <w:r>
+              <w:rPr>
+                <w:caps/>
+              </w:rPr>
+              <w:t>REGIONAL / CRAS</w:t>
+            </w:r>
+          </w:p>
+        </w:tc>
+      </w:tr>
+      <w:tr>
+        <w:trPr>
+          <w:trHeight w:hRule="exact" w:val="204"/>
+        </w:trPr>
+        <w:tc>
+          <w:tcPr>
+            <w:tcW w:w="9650" w:type="dxa"/>
+            <w:gridSpan w:val="7"/>
+            <w:tcBorders>
+              <w:top w:val="nil"/>
+              <w:left w:val="single" w:sz="8" w:space="0" w:color="auto"/>
+              <w:bottom w:val="single" w:sz="4" w:space="0" w:color="auto"/>
+              <w:right w:val="single" w:sz="8" w:space="0" w:color="000000"/>
+            </w:tcBorders>
+            <w:shd w:val="clear" w:color="auto" w:fill="auto"/>
+            <w:noWrap/>
+            <w:vAlign w:val="center"/>
+            <w:hideMark/>
+          </w:tcPr>
+          <w:p>
+            <w:pPr>
+              <w:pStyle w:val="conteudocelula"/>
+              <w:rPr>
+                <w:caps/>
+                <w:u w:val="single"/>
+              </w:rPr>
+            </w:pPr>
+            <w:fldSimple w:instr=" MERGEFIELD  $!Avulso.nome_equipamento  \* MERGEFORMAT ">
+              <w:r>
+                <w:rPr>
+                  <w:caps/>
+                  <w:noProof/>
+                </w:rPr>
+                <w:t>«$!AVULSO.NOME_EQUIPAMENTO»</w:t>
+              </w:r>
+            </w:fldSimple>
+          </w:p>
+        </w:tc>
+      </w:tr>
+      <w:tr>
+        <w:trPr>
+          <w:trHeight w:val="162"/>
+        </w:trPr>
+        <w:tc>
+          <w:tcPr>
+            <w:tcW w:w="7484" w:type="dxa"/>
+            <w:gridSpan w:val="6"/>
+            <w:tcBorders>
+              <w:top w:val="single" w:sz="4" w:space="0" w:color="auto"/>
+              <w:left w:val="single" w:sz="8" w:space="0" w:color="auto"/>
+              <w:bottom w:val="nil"/>
+              <w:right w:val="single" w:sz="4" w:space="0" w:color="000000"/>
+            </w:tcBorders>
+            <w:shd w:val="clear" w:color="auto" w:fill="auto"/>
+            <w:noWrap/>
+            <w:vAlign w:val="center"/>
+            <w:hideMark/>
+          </w:tcPr>
+          <w:p>
+            <w:pPr>
+              <w:pStyle w:val="titulocelula"/>
+              <w:rPr>
+                <w:caps/>
+              </w:rPr>
+            </w:pPr>
+            <w:r>
+              <w:rPr>
+                <w:caps/>
+              </w:rPr>
+              <w:t>NOME E ASSINATURA DO TÉCNICO RESPONSÁVEL</w:t>
+            </w:r>
+          </w:p>
+        </w:tc>
+        <w:tc>
+          <w:tcPr>
+            <w:tcW w:w="2166" w:type="dxa"/>
+            <w:tcBorders>
+              <w:top w:val="nil"/>
+              <w:left w:val="nil"/>
+              <w:bottom w:val="nil"/>
+              <w:right w:val="single" w:sz="8" w:space="0" w:color="auto"/>
+            </w:tcBorders>
+            <w:shd w:val="clear" w:color="auto" w:fill="auto"/>
+            <w:noWrap/>
+            <w:vAlign w:val="center"/>
+            <w:hideMark/>
+          </w:tcPr>
+          <w:p>
+            <w:pPr>
+              <w:pStyle w:val="titulocelula"/>
+              <w:rPr>
+                <w:caps/>
+              </w:rPr>
+            </w:pPr>
+            <w:r>
+              <w:rPr>
+                <w:caps/>
+              </w:rPr>
+              <w:t>DOCUMENTO DE IDENTIFICAÇÃO</w:t>
+            </w:r>
+          </w:p>
+        </w:tc>
+      </w:tr>
+      <w:tr>
+        <w:trPr>
+          <w:trHeight w:hRule="exact" w:val="204"/>
+        </w:trPr>
+        <w:tc>
+          <w:tcPr>
+            <w:tcW w:w="7484" w:type="dxa"/>
+            <w:gridSpan w:val="6"/>
+            <w:tcBorders>
+              <w:top w:val="nil"/>
+              <w:left w:val="single" w:sz="8" w:space="0" w:color="auto"/>
+              <w:bottom w:val="single" w:sz="4" w:space="0" w:color="auto"/>
+              <w:right w:val="single" w:sz="4" w:space="0" w:color="000000"/>
+            </w:tcBorders>
+            <w:shd w:val="clear" w:color="auto" w:fill="auto"/>
+            <w:noWrap/>
+            <w:vAlign w:val="center"/>
+            <w:hideMark/>
+          </w:tcPr>
+          <w:p>
+            <w:pPr>
+              <w:pStyle w:val="conteudocelula"/>
+              <w:rPr>
+                <w:caps/>
+              </w:rPr>
+            </w:pPr>
+            <w:fldSimple w:instr=" MERGEFIELD  $!Avulso.responsavel_preenchimento  \* MERGEFORMAT ">
+              <w:r>
+                <w:rPr>
+                  <w:caps/>
+                  <w:noProof/>
+                </w:rPr>
+                <w:t>«$!Avulso.responsavel_preenchimento»</w:t>
+              </w:r>
+            </w:fldSimple>
+          </w:p>
+        </w:tc>
+        <w:tc>
+          <w:tcPr>
+            <w:tcW w:w="2166" w:type="dxa"/>
+            <w:tcBorders>
+              <w:top w:val="nil"/>
+              <w:left w:val="nil"/>
+              <w:bottom w:val="single" w:sz="4" w:space="0" w:color="auto"/>
+              <w:right w:val="single" w:sz="8" w:space="0" w:color="auto"/>
+            </w:tcBorders>
+            <w:shd w:val="clear" w:color="auto" w:fill="auto"/>
+            <w:noWrap/>
+            <w:vAlign w:val="center"/>
+            <w:hideMark/>
+          </w:tcPr>
+          <w:p>
+            <w:pPr>
+              <w:pStyle w:val="conteudocelula"/>
+              <w:rPr>
+                <w:caps/>
+              </w:rPr>
+            </w:pPr>
+            <w:r>
+              <w:fldChar w:fldCharType="begin"/>
+            </w:r>
+            <w:r>
+              <w:instrText xml:space="preserve"> MERGEFIELD  $!Avulso.matricula  \* MERGEFORMAT </w:instrText>
+            </w:r>
+            <w:r>
+              <w:fldChar w:fldCharType="separate"/>
+            </w:r>
+            <w:r>
+              <w:rPr>
+                <w:noProof/>
+              </w:rPr>
+              <w:t>«$!Avulso.matricula»</w:t>
+            </w:r>
+            <w:r>
+              <w:rPr>
+                <w:noProof/>
+              </w:rPr>
+              <w:fldChar w:fldCharType="end"/>
+            </w:r>
           </w:p>
         </w:tc>
       </w:tr>
@@ -2848,19 +2593,10 @@
               </w:rPr>
             </w:pPr>
             <w:r>
-              <w:rPr>
-                <w:caps/>
-              </w:rPr>
-              <w:t xml:space="preserve">AV. AUGUSTO DE LIMA, 1833 - BARRO PRETO - </w:t>
-            </w:r>
-            <w:proofErr w:type="gramStart"/>
-            <w:r>
-              <w:rPr>
-                <w:caps/>
-              </w:rPr>
-              <w:t>BH</w:t>
-            </w:r>
-            <w:proofErr w:type="gramEnd"/>
+              <w:t>(conforme agendamento)</w:t>
+            </w:r>
+            <w:bookmarkStart w:id="0" w:name="_GoBack"/>
+            <w:bookmarkEnd w:id="0"/>
           </w:p>
         </w:tc>
       </w:tr>
@@ -2989,29 +2725,15 @@
                 <w:caps/>
               </w:rPr>
             </w:pPr>
-            <w:r>
-              <w:fldChar w:fldCharType="begin"/>
-            </w:r>
-            <w:r>
-              <w:instrText xml:space="preserve"> MergeField $!Cidadao.nome_completo \* MERGEFORMAT </w:instrText>
-            </w:r>
-            <w:r>
-              <w:fldChar w:fldCharType="separate"/>
-            </w:r>
-            <w:r>
-              <w:rPr>
-                <w:caps/>
-                <w:noProof/>
-              </w:rPr>
-              <w:t>$!Cidadao.nome_completo</w:t>
-            </w:r>
-            <w:r>
-              <w:rPr>
-                <w:caps/>
-                <w:noProof/>
-              </w:rPr>
-              <w:fldChar w:fldCharType="end"/>
-            </w:r>
+            <w:fldSimple w:instr=" MergeField $!Cidadao.nome_completo \* MERGEFORMAT ">
+              <w:r>
+                <w:rPr>
+                  <w:caps/>
+                  <w:noProof/>
+                </w:rPr>
+                <w:t>$!Cidadao.nome_completo</w:t>
+              </w:r>
+            </w:fldSimple>
           </w:p>
         </w:tc>
       </w:tr>
@@ -3106,29 +2828,15 @@
                 <w:caps/>
               </w:rPr>
             </w:pPr>
-            <w:r>
-              <w:fldChar w:fldCharType="begin"/>
-            </w:r>
-            <w:r>
-              <w:instrText xml:space="preserve"> MergeField $!Cidadao.nome_mae \* MERGEFORMAT </w:instrText>
-            </w:r>
-            <w:r>
-              <w:fldChar w:fldCharType="separate"/>
-            </w:r>
-            <w:r>
-              <w:rPr>
-                <w:caps/>
-                <w:noProof/>
-              </w:rPr>
-              <w:t>$!Cidadao.nome_mae</w:t>
-            </w:r>
-            <w:r>
-              <w:rPr>
-                <w:caps/>
-                <w:noProof/>
-              </w:rPr>
-              <w:fldChar w:fldCharType="end"/>
-            </w:r>
+            <w:fldSimple w:instr=" MergeField $!Cidadao.nome_mae \* MERGEFORMAT ">
+              <w:r>
+                <w:rPr>
+                  <w:caps/>
+                  <w:noProof/>
+                </w:rPr>
+                <w:t>$!Cidadao.nome_mae</w:t>
+              </w:r>
+            </w:fldSimple>
           </w:p>
         </w:tc>
         <w:tc>
@@ -3153,29 +2861,15 @@
                 <w:caps/>
               </w:rPr>
             </w:pPr>
-            <w:r>
-              <w:fldChar w:fldCharType="begin"/>
-            </w:r>
-            <w:r>
-              <w:instrText xml:space="preserve"> MergeField $!Cidadao.nome_pai \* MERGEFORMAT </w:instrText>
-            </w:r>
-            <w:r>
-              <w:fldChar w:fldCharType="separate"/>
-            </w:r>
-            <w:r>
-              <w:rPr>
-                <w:caps/>
-                <w:noProof/>
-              </w:rPr>
-              <w:t>$!Cidadao.nome_pai</w:t>
-            </w:r>
-            <w:r>
-              <w:rPr>
-                <w:caps/>
-                <w:noProof/>
-              </w:rPr>
-              <w:fldChar w:fldCharType="end"/>
-            </w:r>
+            <w:fldSimple w:instr=" MergeField $!Cidadao.nome_pai \* MERGEFORMAT ">
+              <w:r>
+                <w:rPr>
+                  <w:caps/>
+                  <w:noProof/>
+                </w:rPr>
+                <w:t>$!Cidadao.nome_pai</w:t>
+              </w:r>
+            </w:fldSimple>
           </w:p>
         </w:tc>
       </w:tr>
@@ -3327,29 +3021,15 @@
                 <w:caps/>
               </w:rPr>
             </w:pPr>
-            <w:r>
-              <w:fldChar w:fldCharType="begin"/>
-            </w:r>
-            <w:r>
-              <w:instrText xml:space="preserve"> MergeField $!Cidadao.data_nascimento \* MERGEFORMAT </w:instrText>
-            </w:r>
-            <w:r>
-              <w:fldChar w:fldCharType="separate"/>
-            </w:r>
-            <w:r>
-              <w:rPr>
-                <w:caps/>
-                <w:noProof/>
-              </w:rPr>
-              <w:t>$!Cidadao.data_nascimento</w:t>
-            </w:r>
-            <w:r>
-              <w:rPr>
-                <w:caps/>
-                <w:noProof/>
-              </w:rPr>
-              <w:fldChar w:fldCharType="end"/>
-            </w:r>
+            <w:fldSimple w:instr=" MergeField $!Cidadao.data_nascimento \* MERGEFORMAT ">
+              <w:r>
+                <w:rPr>
+                  <w:caps/>
+                  <w:noProof/>
+                </w:rPr>
+                <w:t>$!Cidadao.data_nascimento</w:t>
+              </w:r>
+            </w:fldSimple>
           </w:p>
         </w:tc>
         <w:tc>
@@ -3374,29 +3054,15 @@
                 <w:caps/>
               </w:rPr>
             </w:pPr>
-            <w:r>
-              <w:fldChar w:fldCharType="begin"/>
-            </w:r>
-            <w:r>
-              <w:instrText xml:space="preserve"> MergeField $!Cidadao.naturalidade \* MERGEFORMAT </w:instrText>
-            </w:r>
-            <w:r>
-              <w:fldChar w:fldCharType="separate"/>
-            </w:r>
-            <w:r>
-              <w:rPr>
-                <w:caps/>
-                <w:noProof/>
-              </w:rPr>
-              <w:t>$!Cidadao.naturalidade</w:t>
-            </w:r>
-            <w:r>
-              <w:rPr>
-                <w:caps/>
-                <w:noProof/>
-              </w:rPr>
-              <w:fldChar w:fldCharType="end"/>
-            </w:r>
+            <w:fldSimple w:instr=" MergeField $!Cidadao.naturalidade \* MERGEFORMAT ">
+              <w:r>
+                <w:rPr>
+                  <w:caps/>
+                  <w:noProof/>
+                </w:rPr>
+                <w:t>$!Cidadao.naturalidade</w:t>
+              </w:r>
+            </w:fldSimple>
           </w:p>
         </w:tc>
         <w:tc>
@@ -3420,29 +3086,15 @@
                 <w:caps/>
               </w:rPr>
             </w:pPr>
-            <w:r>
-              <w:fldChar w:fldCharType="begin"/>
-            </w:r>
-            <w:r>
-              <w:instrText xml:space="preserve"> MergeField $!Cidadao.UF_naturalidade \* MERGEFORMAT </w:instrText>
-            </w:r>
-            <w:r>
-              <w:fldChar w:fldCharType="separate"/>
-            </w:r>
-            <w:r>
-              <w:rPr>
-                <w:caps/>
-                <w:noProof/>
-              </w:rPr>
-              <w:t>$!Cidadao.UF_naturalidade</w:t>
-            </w:r>
-            <w:r>
-              <w:rPr>
-                <w:caps/>
-                <w:noProof/>
-              </w:rPr>
-              <w:fldChar w:fldCharType="end"/>
-            </w:r>
+            <w:fldSimple w:instr=" MergeField $!Cidadao.UF_naturalidade \* MERGEFORMAT ">
+              <w:r>
+                <w:rPr>
+                  <w:caps/>
+                  <w:noProof/>
+                </w:rPr>
+                <w:t>$!Cidadao.UF_naturalidade</w:t>
+              </w:r>
+            </w:fldSimple>
           </w:p>
         </w:tc>
         <w:tc>
@@ -3467,29 +3119,15 @@
                 <w:caps/>
               </w:rPr>
             </w:pPr>
-            <w:r>
-              <w:fldChar w:fldCharType="begin"/>
-            </w:r>
-            <w:r>
-              <w:instrText xml:space="preserve"> MergeField $!Cidadao.identidade \* MERGEFORMAT </w:instrText>
-            </w:r>
-            <w:r>
-              <w:fldChar w:fldCharType="separate"/>
-            </w:r>
-            <w:r>
-              <w:rPr>
-                <w:caps/>
-                <w:noProof/>
-              </w:rPr>
-              <w:t>$!Cidadao.identidade</w:t>
-            </w:r>
-            <w:r>
-              <w:rPr>
-                <w:caps/>
-                <w:noProof/>
-              </w:rPr>
-              <w:fldChar w:fldCharType="end"/>
-            </w:r>
+            <w:fldSimple w:instr=" MergeField $!Cidadao.identidade \* MERGEFORMAT ">
+              <w:r>
+                <w:rPr>
+                  <w:caps/>
+                  <w:noProof/>
+                </w:rPr>
+                <w:t>$!Cidadao.identidade</w:t>
+              </w:r>
+            </w:fldSimple>
           </w:p>
         </w:tc>
       </w:tr>
@@ -3613,58 +3251,30 @@
                 <w:caps/>
               </w:rPr>
             </w:pPr>
-            <w:r>
-              <w:fldChar w:fldCharType="begin"/>
-            </w:r>
-            <w:r>
-              <w:instrText xml:space="preserve"> MergeField $!Endereco.tipo_logradouro \* MERGEFORMAT </w:instrText>
-            </w:r>
-            <w:r>
-              <w:fldChar w:fldCharType="separate"/>
-            </w:r>
-            <w:r>
-              <w:rPr>
-                <w:caps/>
-                <w:noProof/>
-              </w:rPr>
-              <w:t>$!Endereco.tipo_logradouro</w:t>
-            </w:r>
-            <w:r>
-              <w:rPr>
-                <w:caps/>
-                <w:noProof/>
-              </w:rPr>
-              <w:fldChar w:fldCharType="end"/>
-            </w:r>
+            <w:fldSimple w:instr=" MergeField $!Endereco.tipo_logradouro \* MERGEFORMAT ">
+              <w:r>
+                <w:rPr>
+                  <w:caps/>
+                  <w:noProof/>
+                </w:rPr>
+                <w:t>$!Endereco.tipo_logradouro</w:t>
+              </w:r>
+            </w:fldSimple>
             <w:r>
               <w:rPr>
                 <w:caps/>
               </w:rPr>
               <w:t xml:space="preserve"> </w:t>
             </w:r>
-            <w:r>
-              <w:fldChar w:fldCharType="begin"/>
-            </w:r>
-            <w:r>
-              <w:instrText xml:space="preserve"> MergeField $!Endereco.nome_logradouro \* MERGEFORMAT </w:instrText>
-            </w:r>
-            <w:r>
-              <w:fldChar w:fldCharType="separate"/>
-            </w:r>
-            <w:r>
-              <w:rPr>
-                <w:caps/>
-                <w:noProof/>
-              </w:rPr>
-              <w:t>$!Endereco.nome_logradouro</w:t>
-            </w:r>
-            <w:r>
-              <w:rPr>
-                <w:caps/>
-                <w:noProof/>
-              </w:rPr>
-              <w:fldChar w:fldCharType="end"/>
-            </w:r>
+            <w:fldSimple w:instr=" MergeField $!Endereco.nome_logradouro \* MERGEFORMAT ">
+              <w:r>
+                <w:rPr>
+                  <w:caps/>
+                  <w:noProof/>
+                </w:rPr>
+                <w:t>$!Endereco.nome_logradouro</w:t>
+              </w:r>
+            </w:fldSimple>
           </w:p>
         </w:tc>
         <w:tc>
@@ -3688,29 +3298,15 @@
                 <w:caps/>
               </w:rPr>
             </w:pPr>
-            <w:r>
-              <w:fldChar w:fldCharType="begin"/>
-            </w:r>
-            <w:r>
-              <w:instrText xml:space="preserve"> MergeField $!Endereco.numero \* MERGEFORMAT </w:instrText>
-            </w:r>
-            <w:r>
-              <w:fldChar w:fldCharType="separate"/>
-            </w:r>
-            <w:r>
-              <w:rPr>
-                <w:caps/>
-                <w:noProof/>
-              </w:rPr>
-              <w:t>$!Endereco.numero</w:t>
-            </w:r>
-            <w:r>
-              <w:rPr>
-                <w:caps/>
-                <w:noProof/>
-              </w:rPr>
-              <w:fldChar w:fldCharType="end"/>
-            </w:r>
+            <w:fldSimple w:instr=" MergeField $!Endereco.numero \* MERGEFORMAT ">
+              <w:r>
+                <w:rPr>
+                  <w:caps/>
+                  <w:noProof/>
+                </w:rPr>
+                <w:t>$!Endereco.numero</w:t>
+              </w:r>
+            </w:fldSimple>
           </w:p>
         </w:tc>
         <w:tc>
@@ -3735,32 +3331,15 @@
                 <w:caps/>
               </w:rPr>
             </w:pPr>
-            <w:r>
-              <w:fldChar w:fldCharType="begin"/>
-            </w:r>
-            <w:r>
-              <w:instrText xml:space="preserve"> MergeField $!Endereco</w:instrText>
-            </w:r>
-            <w:r>
-              <w:instrText xml:space="preserve">.complemento \* MERGEFORMAT </w:instrText>
-            </w:r>
-            <w:r>
-              <w:fldChar w:fldCharType="separate"/>
-            </w:r>
-            <w:r>
-              <w:rPr>
-                <w:caps/>
-                <w:noProof/>
-              </w:rPr>
-              <w:t>$!Endereco.complemento</w:t>
-            </w:r>
-            <w:r>
-              <w:rPr>
-                <w:caps/>
-                <w:noProof/>
-              </w:rPr>
-              <w:fldChar w:fldCharType="end"/>
-            </w:r>
+            <w:fldSimple w:instr=" MergeField $!Endereco.complemento \* MERGEFORMAT ">
+              <w:r>
+                <w:rPr>
+                  <w:caps/>
+                  <w:noProof/>
+                </w:rPr>
+                <w:t>$!Endereco.complemento</w:t>
+              </w:r>
+            </w:fldSimple>
           </w:p>
         </w:tc>
       </w:tr>
@@ -3884,29 +3463,15 @@
                 <w:caps/>
               </w:rPr>
             </w:pPr>
-            <w:r>
-              <w:fldChar w:fldCharType="begin"/>
-            </w:r>
-            <w:r>
-              <w:instrText xml:space="preserve"> MergeField $!Endereco.bairro \* MERGEFORMAT </w:instrText>
-            </w:r>
-            <w:r>
-              <w:fldChar w:fldCharType="separate"/>
-            </w:r>
-            <w:r>
-              <w:rPr>
-                <w:caps/>
-                <w:noProof/>
-              </w:rPr>
-              <w:t>$!Endereco.bairro</w:t>
-            </w:r>
-            <w:r>
-              <w:rPr>
-                <w:caps/>
-                <w:noProof/>
-              </w:rPr>
-              <w:fldChar w:fldCharType="end"/>
-            </w:r>
+            <w:fldSimple w:instr=" MergeField $!Endereco.bairro \* MERGEFORMAT ">
+              <w:r>
+                <w:rPr>
+                  <w:caps/>
+                  <w:noProof/>
+                </w:rPr>
+                <w:t>$!Endereco.bairro</w:t>
+              </w:r>
+            </w:fldSimple>
           </w:p>
         </w:tc>
         <w:tc>
@@ -3930,29 +3495,15 @@
                 <w:caps/>
               </w:rPr>
             </w:pPr>
-            <w:r>
-              <w:fldChar w:fldCharType="begin"/>
-            </w:r>
-            <w:r>
-              <w:instrText xml:space="preserve"> MergeField $!Endereco.CEP \* MERGEFORMAT </w:instrText>
-            </w:r>
-            <w:r>
-              <w:fldChar w:fldCharType="separate"/>
-            </w:r>
-            <w:r>
-              <w:rPr>
-                <w:caps/>
-                <w:noProof/>
-              </w:rPr>
-              <w:t>$!Endereco.CEP</w:t>
-            </w:r>
-            <w:r>
-              <w:rPr>
-                <w:caps/>
-                <w:noProof/>
-              </w:rPr>
-              <w:fldChar w:fldCharType="end"/>
-            </w:r>
+            <w:fldSimple w:instr=" MergeField $!Endereco.CEP \* MERGEFORMAT ">
+              <w:r>
+                <w:rPr>
+                  <w:caps/>
+                  <w:noProof/>
+                </w:rPr>
+                <w:t>$!Endereco.CEP</w:t>
+              </w:r>
+            </w:fldSimple>
           </w:p>
         </w:tc>
         <w:tc>
@@ -3977,29 +3528,15 @@
                 <w:caps/>
               </w:rPr>
             </w:pPr>
-            <w:r>
-              <w:fldChar w:fldCharType="begin"/>
-            </w:r>
-            <w:r>
-              <w:instrText xml:space="preserve"> MERGEFIELD  $!Avulso.nome_equipamento  \* MERGEFORMAT </w:instrText>
-            </w:r>
-            <w:r>
-              <w:fldChar w:fldCharType="separate"/>
-            </w:r>
-            <w:r>
-              <w:rPr>
-                <w:caps/>
-                <w:noProof/>
-              </w:rPr>
-              <w:t>«$!AVULSO.NOME_EQUIPAMENTO»</w:t>
-            </w:r>
-            <w:r>
-              <w:rPr>
-                <w:caps/>
-                <w:noProof/>
-              </w:rPr>
-              <w:fldChar w:fldCharType="end"/>
-            </w:r>
+            <w:fldSimple w:instr=" MERGEFIELD  $!Avulso.nome_equipamento  \* MERGEFORMAT ">
+              <w:r>
+                <w:rPr>
+                  <w:caps/>
+                  <w:noProof/>
+                </w:rPr>
+                <w:t>«$!AVULSO.NOME_EQUIPAMENTO»</w:t>
+              </w:r>
+            </w:fldSimple>
           </w:p>
         </w:tc>
       </w:tr>
@@ -4122,29 +3659,15 @@
                 <w:caps/>
               </w:rPr>
             </w:pPr>
-            <w:r>
-              <w:fldChar w:fldCharType="begin"/>
-            </w:r>
-            <w:r>
-              <w:instrText xml:space="preserve"> MergeField $!Cidadao.identidade \* MERGEFORMAT </w:instrText>
-            </w:r>
-            <w:r>
-              <w:fldChar w:fldCharType="separate"/>
-            </w:r>
-            <w:r>
-              <w:rPr>
-                <w:caps/>
-                <w:noProof/>
-              </w:rPr>
-              <w:t>$!Cidadao.identidade</w:t>
-            </w:r>
-            <w:r>
-              <w:rPr>
-                <w:caps/>
-                <w:noProof/>
-              </w:rPr>
-              <w:fldChar w:fldCharType="end"/>
-            </w:r>
+            <w:fldSimple w:instr=" MergeField $!Cidadao.identidade \* MERGEFORMAT ">
+              <w:r>
+                <w:rPr>
+                  <w:caps/>
+                  <w:noProof/>
+                </w:rPr>
+                <w:t>$!Cidadao.identidade</w:t>
+              </w:r>
+            </w:fldSimple>
           </w:p>
         </w:tc>
       </w:tr>
@@ -4331,27 +3854,14 @@
                 <w:caps/>
               </w:rPr>
             </w:pPr>
-            <w:r>
-              <w:fldChar w:fldCharType="begin"/>
-            </w:r>
-            <w:r>
-              <w:instrText xml:space="preserve"> MERGEFIELD  $!Avulso.data_preenchimento  \* MERGEFORMAT </w:instrText>
-            </w:r>
-            <w:r>
-              <w:fldChar w:fldCharType="separate"/>
-            </w:r>
-            <w:r>
-              <w:rPr>
-                <w:noProof/>
-              </w:rPr>
-              <w:t>«$!Avulso.data_preenchimento»</w:t>
-            </w:r>
-            <w:r>
-              <w:rPr>
-                <w:noProof/>
-              </w:rPr>
-              <w:fldChar w:fldCharType="end"/>
-            </w:r>
+            <w:fldSimple w:instr=" MERGEFIELD  $!Avulso.data_preenchimento  \* MERGEFORMAT ">
+              <w:r>
+                <w:rPr>
+                  <w:noProof/>
+                </w:rPr>
+                <w:t>«$!Avulso.data_preenchimento»</w:t>
+              </w:r>
+            </w:fldSimple>
           </w:p>
         </w:tc>
       </w:tr>
@@ -4416,29 +3926,15 @@
                 <w:caps/>
               </w:rPr>
             </w:pPr>
-            <w:r>
-              <w:fldChar w:fldCharType="begin"/>
-            </w:r>
-            <w:r>
-              <w:instrText xml:space="preserve"> MERGEFIELD  $!Avulso.nome_equipamento  \* MERGEFORMAT </w:instrText>
-            </w:r>
-            <w:r>
-              <w:fldChar w:fldCharType="separate"/>
-            </w:r>
-            <w:r>
-              <w:rPr>
-                <w:caps/>
-                <w:noProof/>
-              </w:rPr>
-              <w:t>«$!AVULSO.NOME_EQUIPAMENTO»</w:t>
-            </w:r>
-            <w:r>
-              <w:rPr>
-                <w:caps/>
-                <w:noProof/>
-              </w:rPr>
-              <w:fldChar w:fldCharType="end"/>
-            </w:r>
+            <w:fldSimple w:instr=" MERGEFIELD  $!Avulso.nome_equipamento  \* MERGEFORMAT ">
+              <w:r>
+                <w:rPr>
+                  <w:caps/>
+                  <w:noProof/>
+                </w:rPr>
+                <w:t>«$!AVULSO.NOME_EQUIPAMENTO»</w:t>
+              </w:r>
+            </w:fldSimple>
           </w:p>
         </w:tc>
       </w:tr>
@@ -4506,8 +4002,6 @@
           </w:p>
         </w:tc>
       </w:tr>
-      <w:bookmarkStart w:id="0" w:name="_GoBack"/>
-      <w:bookmarkEnd w:id="0"/>
       <w:tr>
         <w:trPr>
           <w:trHeight w:hRule="exact" w:val="204"/>
@@ -4534,29 +4028,15 @@
                 <w:caps/>
               </w:rPr>
             </w:pPr>
-            <w:r>
-              <w:fldChar w:fldCharType="begin"/>
-            </w:r>
-            <w:r>
-              <w:instrText xml:space="preserve"> MERGEFIELD  $!Avulso.responsavel_preenchimento  \* MERGEFORMAT </w:instrText>
-            </w:r>
-            <w:r>
-              <w:fldChar w:fldCharType="separate"/>
-            </w:r>
-            <w:r>
-              <w:rPr>
-                <w:caps/>
-                <w:noProof/>
-              </w:rPr>
-              <w:t>«$!Avulso.responsavel_preenchimento»</w:t>
-            </w:r>
-            <w:r>
-              <w:rPr>
-                <w:caps/>
-                <w:noProof/>
-              </w:rPr>
-              <w:fldChar w:fldCharType="end"/>
-            </w:r>
+            <w:fldSimple w:instr=" MERGEFIELD  $!Avulso.responsavel_preenchimento  \* MERGEFORMAT ">
+              <w:r>
+                <w:rPr>
+                  <w:caps/>
+                  <w:noProof/>
+                </w:rPr>
+                <w:t>«$!Avulso.responsavel_preenchimento»</w:t>
+              </w:r>
+            </w:fldSimple>
           </w:p>
         </w:tc>
         <w:tc>
@@ -4580,24 +4060,14 @@
                 <w:caps/>
               </w:rPr>
             </w:pPr>
-            <w:r>
-              <w:fldChar w:fldCharType="begin"/>
-            </w:r>
-            <w:r>
-              <w:instrText xml:space="preserve"> MERGEFIELD  $!Avulso.matricula  \* MERGEFORMAT </w:instrText>
-            </w:r>
-            <w:r>
-              <w:fldChar w:fldCharType="separate"/>
-            </w:r>
-            <w:r>
-              <w:rPr>
-                <w:noProof/>
-              </w:rPr>
-              <w:t>«$!Avulso.matricula»</w:t>
-            </w:r>
-            <w:r>
-              <w:fldChar w:fldCharType="end"/>
-            </w:r>
+            <w:fldSimple w:instr=" MERGEFIELD  $!Avulso.matricula  \* MERGEFORMAT ">
+              <w:r>
+                <w:rPr>
+                  <w:noProof/>
+                </w:rPr>
+                <w:t>«$!Avulso.matricula»</w:t>
+              </w:r>
+            </w:fldSimple>
           </w:p>
         </w:tc>
       </w:tr>

</xml_diff>